<commit_message>
Edited And Modified design doc
^^^^^
</commit_message>
<xml_diff>
--- a/Design Document.docx
+++ b/Design Document.docx
@@ -2,6 +2,358 @@
 <file path=word/document.xml><?xml version="1.0" encoding="utf-8"?>
 <w:document xmlns:ve="http://schemas.openxmlformats.org/markup-compatibility/2006" xmlns:o="urn:schemas-microsoft-com:office:office" xmlns:r="http://schemas.openxmlformats.org/officeDocument/2006/relationships" xmlns:m="http://schemas.openxmlformats.org/officeDocument/2006/math" xmlns:v="urn:schemas-microsoft-com:vml" xmlns:wp="http://schemas.openxmlformats.org/drawingml/2006/wordprocessingDrawing" xmlns:w10="urn:schemas-microsoft-com:office:word" xmlns:w="http://schemas.openxmlformats.org/wordprocessingml/2006/main" xmlns:wne="http://schemas.microsoft.com/office/word/2006/wordml">
   <w:body>
+    <w:p>
+      <w:pPr>
+        <w:numPr>
+          <w:ilvl w:val="0"/>
+          <w:numId w:val="1"/>
+        </w:numPr>
+        <w:shd w:val="clear" w:color="auto" w:fill="FFFFFF"/>
+        <w:spacing w:after="0" w:line="294" w:lineRule="atLeast"/>
+        <w:ind w:left="360"/>
+        <w:rPr>
+          <w:rFonts w:ascii="Arial" w:eastAsia="Times New Roman" w:hAnsi="Arial" w:cs="Arial"/>
+          <w:color w:val="333333"/>
+          <w:sz w:val="21"/>
+          <w:szCs w:val="21"/>
+        </w:rPr>
+      </w:pPr>
+      <w:r>
+        <w:rPr>
+          <w:rFonts w:ascii="Arial" w:eastAsia="Times New Roman" w:hAnsi="Arial" w:cs="Arial"/>
+          <w:color w:val="333333"/>
+          <w:sz w:val="21"/>
+          <w:szCs w:val="21"/>
+        </w:rPr>
+        <w:t>What is your prototype about?</w:t>
+      </w:r>
+    </w:p>
+    <w:p>
+      <w:pPr>
+        <w:numPr>
+          <w:ilvl w:val="0"/>
+          <w:numId w:val="1"/>
+        </w:numPr>
+        <w:shd w:val="clear" w:color="auto" w:fill="FFFFFF"/>
+        <w:spacing w:after="0" w:line="294" w:lineRule="atLeast"/>
+        <w:ind w:left="360"/>
+        <w:rPr>
+          <w:rFonts w:ascii="Arial" w:eastAsia="Times New Roman" w:hAnsi="Arial" w:cs="Arial"/>
+          <w:color w:val="333333"/>
+          <w:sz w:val="21"/>
+          <w:szCs w:val="21"/>
+        </w:rPr>
+      </w:pPr>
+      <w:r>
+        <w:rPr>
+          <w:rFonts w:ascii="Arial" w:eastAsia="Times New Roman" w:hAnsi="Arial" w:cs="Arial"/>
+          <w:color w:val="333333"/>
+          <w:sz w:val="21"/>
+          <w:szCs w:val="21"/>
+        </w:rPr>
+        <w:t>What will people learn from your experience?</w:t>
+      </w:r>
+    </w:p>
+    <w:p>
+      <w:pPr>
+        <w:numPr>
+          <w:ilvl w:val="0"/>
+          <w:numId w:val="1"/>
+        </w:numPr>
+        <w:shd w:val="clear" w:color="auto" w:fill="FFFFFF"/>
+        <w:spacing w:after="0" w:line="294" w:lineRule="atLeast"/>
+        <w:ind w:left="360"/>
+        <w:rPr>
+          <w:rFonts w:ascii="Arial" w:eastAsia="Times New Roman" w:hAnsi="Arial" w:cs="Arial"/>
+          <w:color w:val="333333"/>
+          <w:sz w:val="21"/>
+          <w:szCs w:val="21"/>
+        </w:rPr>
+      </w:pPr>
+      <w:r>
+        <w:rPr>
+          <w:rFonts w:ascii="Arial" w:eastAsia="Times New Roman" w:hAnsi="Arial" w:cs="Arial"/>
+          <w:color w:val="333333"/>
+          <w:sz w:val="21"/>
+          <w:szCs w:val="21"/>
+        </w:rPr>
+        <w:t>Will it be interactive or is it something people will watch?</w:t>
+      </w:r>
+    </w:p>
+    <w:p>
+      <w:pPr>
+        <w:numPr>
+          <w:ilvl w:val="0"/>
+          <w:numId w:val="1"/>
+        </w:numPr>
+        <w:shd w:val="clear" w:color="auto" w:fill="FFFFFF"/>
+        <w:spacing w:after="0" w:line="294" w:lineRule="atLeast"/>
+        <w:ind w:left="360"/>
+        <w:rPr>
+          <w:rFonts w:ascii="Arial" w:eastAsia="Times New Roman" w:hAnsi="Arial" w:cs="Arial"/>
+          <w:color w:val="333333"/>
+          <w:sz w:val="21"/>
+          <w:szCs w:val="21"/>
+        </w:rPr>
+      </w:pPr>
+      <w:r>
+        <w:rPr>
+          <w:rFonts w:ascii="Arial" w:eastAsia="Times New Roman" w:hAnsi="Arial" w:cs="Arial"/>
+          <w:color w:val="333333"/>
+          <w:sz w:val="21"/>
+          <w:szCs w:val="21"/>
+        </w:rPr>
+        <w:t>If interactive, what can the user do?</w:t>
+      </w:r>
+    </w:p>
+    <w:p>
+      <w:pPr>
+        <w:numPr>
+          <w:ilvl w:val="0"/>
+          <w:numId w:val="1"/>
+        </w:numPr>
+        <w:shd w:val="clear" w:color="auto" w:fill="FFFFFF"/>
+        <w:spacing w:after="0" w:line="294" w:lineRule="atLeast"/>
+        <w:ind w:left="360"/>
+        <w:rPr>
+          <w:rFonts w:ascii="Arial" w:eastAsia="Times New Roman" w:hAnsi="Arial" w:cs="Arial"/>
+          <w:color w:val="333333"/>
+          <w:sz w:val="21"/>
+          <w:szCs w:val="21"/>
+        </w:rPr>
+      </w:pPr>
+      <w:r>
+        <w:rPr>
+          <w:rFonts w:ascii="Arial" w:eastAsia="Times New Roman" w:hAnsi="Arial" w:cs="Arial"/>
+          <w:color w:val="333333"/>
+          <w:sz w:val="21"/>
+          <w:szCs w:val="21"/>
+        </w:rPr>
+        <w:t>How would your design fit in with the Exploratorium?</w:t>
+      </w:r>
+    </w:p>
+    <w:p>
+      <w:pPr>
+        <w:numPr>
+          <w:ilvl w:val="0"/>
+          <w:numId w:val="1"/>
+        </w:numPr>
+        <w:shd w:val="clear" w:color="auto" w:fill="FFFFFF"/>
+        <w:spacing w:after="0" w:line="294" w:lineRule="atLeast"/>
+        <w:ind w:left="360"/>
+        <w:rPr>
+          <w:rFonts w:ascii="Arial" w:eastAsia="Times New Roman" w:hAnsi="Arial" w:cs="Arial"/>
+          <w:color w:val="333333"/>
+          <w:sz w:val="21"/>
+          <w:szCs w:val="21"/>
+        </w:rPr>
+      </w:pPr>
+      <w:r>
+        <w:rPr>
+          <w:rFonts w:ascii="Arial" w:eastAsia="Times New Roman" w:hAnsi="Arial" w:cs="Arial"/>
+          <w:color w:val="333333"/>
+          <w:sz w:val="21"/>
+          <w:szCs w:val="21"/>
+        </w:rPr>
+        <w:t>Draw a diagram that explains how your prototype works.</w:t>
+      </w:r>
+    </w:p>
+    <w:p>
+      <w:pPr>
+        <w:numPr>
+          <w:ilvl w:val="0"/>
+          <w:numId w:val="1"/>
+        </w:numPr>
+        <w:shd w:val="clear" w:color="auto" w:fill="FFFFFF"/>
+        <w:spacing w:after="0" w:line="294" w:lineRule="atLeast"/>
+        <w:ind w:left="360"/>
+        <w:rPr>
+          <w:rFonts w:ascii="Arial" w:eastAsia="Times New Roman" w:hAnsi="Arial" w:cs="Arial"/>
+          <w:color w:val="333333"/>
+          <w:sz w:val="21"/>
+          <w:szCs w:val="21"/>
+        </w:rPr>
+      </w:pPr>
+      <w:r>
+        <w:rPr>
+          <w:rFonts w:ascii="Arial" w:eastAsia="Times New Roman" w:hAnsi="Arial" w:cs="Arial"/>
+          <w:color w:val="333333"/>
+          <w:sz w:val="21"/>
+          <w:szCs w:val="21"/>
+        </w:rPr>
+        <w:t>Are there any existing systems that are similar to yours? Name and link them.</w:t>
+      </w:r>
+    </w:p>
+    <w:p>
+      <w:pPr>
+        <w:shd w:val="clear" w:color="auto" w:fill="FFFFFF"/>
+        <w:spacing w:after="336" w:line="294" w:lineRule="atLeast"/>
+        <w:rPr>
+          <w:rFonts w:ascii="Arial" w:eastAsia="Times New Roman" w:hAnsi="Arial" w:cs="Arial"/>
+          <w:color w:val="333333"/>
+          <w:sz w:val="21"/>
+          <w:szCs w:val="21"/>
+        </w:rPr>
+      </w:pPr>
+      <w:r>
+        <w:rPr>
+          <w:rFonts w:ascii="Arial" w:eastAsia="Times New Roman" w:hAnsi="Arial" w:cs="Arial"/>
+          <w:color w:val="333333"/>
+          <w:sz w:val="21"/>
+          <w:szCs w:val="21"/>
+        </w:rPr>
+        <w:t>Also include descriptions of the:</w:t>
+      </w:r>
+    </w:p>
+    <w:p>
+      <w:pPr>
+        <w:numPr>
+          <w:ilvl w:val="0"/>
+          <w:numId w:val="2"/>
+        </w:numPr>
+        <w:shd w:val="clear" w:color="auto" w:fill="FFFFFF"/>
+        <w:spacing w:after="0" w:line="294" w:lineRule="atLeast"/>
+        <w:ind w:left="360"/>
+        <w:rPr>
+          <w:rFonts w:ascii="Arial" w:eastAsia="Times New Roman" w:hAnsi="Arial" w:cs="Arial"/>
+          <w:color w:val="333333"/>
+          <w:sz w:val="21"/>
+          <w:szCs w:val="21"/>
+        </w:rPr>
+      </w:pPr>
+      <w:r>
+        <w:rPr>
+          <w:rFonts w:ascii="Arial" w:eastAsia="Times New Roman" w:hAnsi="Arial" w:cs="Arial"/>
+          <w:color w:val="333333"/>
+          <w:sz w:val="21"/>
+          <w:szCs w:val="21"/>
+        </w:rPr>
+        <w:t>Easy Version</w:t>
+      </w:r>
+      <w:r>
+        <w:rPr>
+          <w:rFonts w:ascii="Arial" w:eastAsia="Times New Roman" w:hAnsi="Arial" w:cs="Arial"/>
+          <w:color w:val="333333"/>
+          <w:sz w:val="21"/>
+          <w:szCs w:val="21"/>
+        </w:rPr>
+        <w:t xml:space="preserve"> </w:t>
+      </w:r>
+      <w:r>
+        <w:rPr>
+          <w:rFonts w:ascii="Arial" w:eastAsia="Times New Roman" w:hAnsi="Arial" w:cs="Arial"/>
+          <w:b/>
+          <w:color w:val="333333"/>
+          <w:sz w:val="21"/>
+          <w:szCs w:val="21"/>
+        </w:rPr>
+        <w:t>This</w:t>
+      </w:r>
+    </w:p>
+    <w:p>
+      <w:pPr>
+        <w:numPr>
+          <w:ilvl w:val="0"/>
+          <w:numId w:val="2"/>
+        </w:numPr>
+        <w:shd w:val="clear" w:color="auto" w:fill="FFFFFF"/>
+        <w:spacing w:after="0" w:line="294" w:lineRule="atLeast"/>
+        <w:ind w:left="360"/>
+        <w:rPr>
+          <w:rFonts w:ascii="Arial" w:eastAsia="Times New Roman" w:hAnsi="Arial" w:cs="Arial"/>
+          <w:color w:val="333333"/>
+          <w:sz w:val="21"/>
+          <w:szCs w:val="21"/>
+        </w:rPr>
+      </w:pPr>
+      <w:r>
+        <w:rPr>
+          <w:rFonts w:ascii="Arial" w:eastAsia="Times New Roman" w:hAnsi="Arial" w:cs="Arial"/>
+          <w:color w:val="333333"/>
+          <w:sz w:val="21"/>
+          <w:szCs w:val="21"/>
+        </w:rPr>
+        <w:t>Clever Version</w:t>
+      </w:r>
+      <w:r>
+        <w:rPr>
+          <w:rFonts w:ascii="Arial" w:eastAsia="Times New Roman" w:hAnsi="Arial" w:cs="Arial"/>
+          <w:color w:val="333333"/>
+          <w:sz w:val="21"/>
+          <w:szCs w:val="21"/>
+        </w:rPr>
+        <w:t xml:space="preserve"> </w:t>
+      </w:r>
+      <w:r>
+        <w:rPr>
+          <w:rFonts w:ascii="Arial" w:eastAsia="Times New Roman" w:hAnsi="Arial" w:cs="Arial"/>
+          <w:b/>
+          <w:color w:val="333333"/>
+          <w:sz w:val="21"/>
+          <w:szCs w:val="21"/>
+        </w:rPr>
+        <w:t>Actually program A.I and make it so that the computer misses 5% of the time or something</w:t>
+      </w:r>
+    </w:p>
+    <w:p>
+      <w:pPr>
+        <w:numPr>
+          <w:ilvl w:val="0"/>
+          <w:numId w:val="2"/>
+        </w:numPr>
+        <w:shd w:val="clear" w:color="auto" w:fill="FFFFFF"/>
+        <w:spacing w:after="0" w:line="294" w:lineRule="atLeast"/>
+        <w:ind w:left="360"/>
+        <w:rPr>
+          <w:rFonts w:ascii="Arial" w:eastAsia="Times New Roman" w:hAnsi="Arial" w:cs="Arial"/>
+          <w:color w:val="333333"/>
+          <w:sz w:val="21"/>
+          <w:szCs w:val="21"/>
+        </w:rPr>
+      </w:pPr>
+      <w:r>
+        <w:rPr>
+          <w:rFonts w:ascii="Arial" w:eastAsia="Times New Roman" w:hAnsi="Arial" w:cs="Arial"/>
+          <w:color w:val="333333"/>
+          <w:sz w:val="21"/>
+          <w:szCs w:val="21"/>
+        </w:rPr>
+        <w:t>Advanced Version</w:t>
+      </w:r>
+      <w:r>
+        <w:rPr>
+          <w:rFonts w:ascii="Arial" w:eastAsia="Times New Roman" w:hAnsi="Arial" w:cs="Arial"/>
+          <w:color w:val="333333"/>
+          <w:sz w:val="21"/>
+          <w:szCs w:val="21"/>
+        </w:rPr>
+        <w:t xml:space="preserve"> </w:t>
+      </w:r>
+      <w:r>
+        <w:rPr>
+          <w:rFonts w:ascii="Arial" w:eastAsia="Times New Roman" w:hAnsi="Arial" w:cs="Arial"/>
+          <w:b/>
+          <w:color w:val="333333"/>
+          <w:sz w:val="21"/>
+          <w:szCs w:val="21"/>
+        </w:rPr>
+        <w:t>Add different types of shot selections to the game and each shot will have a different chance of making it all the way to the opponent. For instance doing a slice at the wrong time may yield a 50% chance of missing, whereas a forehand may be successful 95% of the time during a certain shot.</w:t>
+      </w:r>
+    </w:p>
+    <w:p>
+      <w:pPr>
+        <w:pStyle w:val="NormalWeb"/>
+        <w:shd w:val="clear" w:color="auto" w:fill="FFFFFF"/>
+        <w:spacing w:before="0" w:beforeAutospacing="0" w:after="360" w:afterAutospacing="0" w:line="360" w:lineRule="atLeast"/>
+        <w:textAlignment w:val="baseline"/>
+        <w:rPr>
+          <w:rFonts w:ascii="Arial" w:hAnsi="Arial" w:cs="Arial"/>
+          <w:color w:val="23292B"/>
+          <w:sz w:val="23"/>
+          <w:szCs w:val="23"/>
+        </w:rPr>
+      </w:pPr>
+    </w:p>
     <w:p>
       <w:pPr>
         <w:pStyle w:val="NormalWeb"/>
@@ -47,12 +399,13 @@
           <w:szCs w:val="23"/>
           <w:bdr w:val="none" w:sz="0" w:space="0" w:color="auto" w:frame="1"/>
         </w:rPr>
+        <w:lastRenderedPageBreak/>
         <w:drawing>
           <wp:inline distT="0" distB="0" distL="0" distR="0">
             <wp:extent cx="5257800" cy="3943350"/>
             <wp:effectExtent l="19050" t="0" r="0" b="0"/>
             <wp:docPr id="1" name="Picture 1" descr="finalprojectprototype">
-              <a:hlinkClick xmlns:a="http://schemas.openxmlformats.org/drawingml/2006/main" r:id="rId4"/>
+              <a:hlinkClick xmlns:a="http://schemas.openxmlformats.org/drawingml/2006/main" r:id="rId5"/>
             </wp:docPr>
             <wp:cNvGraphicFramePr>
               <a:graphicFrameLocks xmlns:a="http://schemas.openxmlformats.org/drawingml/2006/main" noChangeAspect="1"/>
@@ -62,14 +415,14 @@
                 <pic:pic xmlns:pic="http://schemas.openxmlformats.org/drawingml/2006/picture">
                   <pic:nvPicPr>
                     <pic:cNvPr id="0" name="Picture 1" descr="finalprojectprototype">
-                      <a:hlinkClick r:id="rId4"/>
+                      <a:hlinkClick r:id="rId5"/>
                     </pic:cNvPr>
                     <pic:cNvPicPr>
                       <a:picLocks noChangeAspect="1" noChangeArrowheads="1"/>
                     </pic:cNvPicPr>
                   </pic:nvPicPr>
                   <pic:blipFill>
-                    <a:blip r:embed="rId5" cstate="print"/>
+                    <a:blip r:embed="rId6" cstate="print"/>
                     <a:srcRect/>
                     <a:stretch>
                       <a:fillRect/>
@@ -144,6 +497,75 @@
         <w:t>To be implemented into the Exploratorium, which I talked about in my previous blog post, the game could be modified to test various aspects of the 5 senses. For example, the Exploratorium had an exhibit in which a user had to play pong by listening to beeps in headphones. If the beep played on the left, the user knew that the ball could be coming to the left. The same concept could also easily be applied to the other human senses as well.</w:t>
       </w:r>
     </w:p>
+    <w:p>
+      <w:pPr>
+        <w:pStyle w:val="NormalWeb"/>
+        <w:shd w:val="clear" w:color="auto" w:fill="FFFFFF"/>
+        <w:spacing w:before="0" w:beforeAutospacing="0" w:after="360" w:afterAutospacing="0" w:line="360" w:lineRule="atLeast"/>
+        <w:textAlignment w:val="baseline"/>
+        <w:rPr>
+          <w:rFonts w:ascii="Arial" w:hAnsi="Arial" w:cs="Arial"/>
+          <w:color w:val="23292B"/>
+          <w:sz w:val="23"/>
+          <w:szCs w:val="23"/>
+        </w:rPr>
+      </w:pPr>
+      <w:r>
+        <w:rPr>
+          <w:rFonts w:ascii="Arial" w:hAnsi="Arial" w:cs="Arial"/>
+          <w:noProof/>
+          <w:color w:val="23292B"/>
+          <w:sz w:val="23"/>
+          <w:szCs w:val="23"/>
+        </w:rPr>
+        <w:lastRenderedPageBreak/>
+        <w:drawing>
+          <wp:inline distT="0" distB="0" distL="0" distR="0">
+            <wp:extent cx="5943600" cy="4457700"/>
+            <wp:effectExtent l="0" t="742950" r="0" b="723900"/>
+            <wp:docPr id="2" name="Picture 1" descr="C:\Users\scamper\Downloads\照片 2.JPG"/>
+            <wp:cNvGraphicFramePr>
+              <a:graphicFrameLocks xmlns:a="http://schemas.openxmlformats.org/drawingml/2006/main" noChangeAspect="1"/>
+            </wp:cNvGraphicFramePr>
+            <a:graphic xmlns:a="http://schemas.openxmlformats.org/drawingml/2006/main">
+              <a:graphicData uri="http://schemas.openxmlformats.org/drawingml/2006/picture">
+                <pic:pic xmlns:pic="http://schemas.openxmlformats.org/drawingml/2006/picture">
+                  <pic:nvPicPr>
+                    <pic:cNvPr id="0" name="Picture 1" descr="C:\Users\scamper\Downloads\照片 2.JPG"/>
+                    <pic:cNvPicPr>
+                      <a:picLocks noChangeAspect="1" noChangeArrowheads="1"/>
+                    </pic:cNvPicPr>
+                  </pic:nvPicPr>
+                  <pic:blipFill>
+                    <a:blip r:embed="rId7" cstate="print"/>
+                    <a:srcRect/>
+                    <a:stretch>
+                      <a:fillRect/>
+                    </a:stretch>
+                  </pic:blipFill>
+                  <pic:spPr bwMode="auto">
+                    <a:xfrm rot="5400000">
+                      <a:off x="0" y="0"/>
+                      <a:ext cx="5943600" cy="4457700"/>
+                    </a:xfrm>
+                    <a:prstGeom prst="rect">
+                      <a:avLst/>
+                    </a:prstGeom>
+                    <a:noFill/>
+                    <a:ln w="9525">
+                      <a:noFill/>
+                      <a:miter lim="800000"/>
+                      <a:headEnd/>
+                      <a:tailEnd/>
+                    </a:ln>
+                  </pic:spPr>
+                </pic:pic>
+              </a:graphicData>
+            </a:graphic>
+          </wp:inline>
+        </w:drawing>
+      </w:r>
+    </w:p>
     <w:sectPr>
       <w:pgSz w:w="12240" w:h="15840"/>
       <w:pgMar w:top="1440" w:right="1440" w:bottom="1440" w:left="1440" w:header="720" w:footer="720" w:gutter="0"/>
@@ -152,6 +574,315 @@
     </w:sectPr>
   </w:body>
 </w:document>
+</file>
+
+<file path=word/numbering.xml><?xml version="1.0" encoding="utf-8"?>
+<w:numbering xmlns:ve="http://schemas.openxmlformats.org/markup-compatibility/2006" xmlns:o="urn:schemas-microsoft-com:office:office" xmlns:r="http://schemas.openxmlformats.org/officeDocument/2006/relationships" xmlns:m="http://schemas.openxmlformats.org/officeDocument/2006/math" xmlns:v="urn:schemas-microsoft-com:vml" xmlns:wp="http://schemas.openxmlformats.org/drawingml/2006/wordprocessingDrawing" xmlns:w10="urn:schemas-microsoft-com:office:word" xmlns:w="http://schemas.openxmlformats.org/wordprocessingml/2006/main" xmlns:wne="http://schemas.microsoft.com/office/word/2006/wordml">
+  <w:abstractNum w:abstractNumId="0">
+    <w:nsid w:val="61F12D8F"/>
+    <w:multiLevelType w:val="multilevel"/>
+    <w:tmpl w:val="08B08C36"/>
+    <w:lvl w:ilvl="0">
+      <w:start w:val="1"/>
+      <w:numFmt w:val="bullet"/>
+      <w:lvlText w:val=""/>
+      <w:lvlJc w:val="left"/>
+      <w:pPr>
+        <w:tabs>
+          <w:tab w:val="num" w:pos="720"/>
+        </w:tabs>
+        <w:ind w:left="720" w:hanging="360"/>
+      </w:pPr>
+      <w:rPr>
+        <w:rFonts w:ascii="Wingdings" w:hAnsi="Wingdings" w:hint="default"/>
+        <w:sz w:val="20"/>
+      </w:rPr>
+    </w:lvl>
+    <w:lvl w:ilvl="1" w:tentative="1">
+      <w:start w:val="1"/>
+      <w:numFmt w:val="bullet"/>
+      <w:lvlText w:val=""/>
+      <w:lvlJc w:val="left"/>
+      <w:pPr>
+        <w:tabs>
+          <w:tab w:val="num" w:pos="1440"/>
+        </w:tabs>
+        <w:ind w:left="1440" w:hanging="360"/>
+      </w:pPr>
+      <w:rPr>
+        <w:rFonts w:ascii="Wingdings" w:hAnsi="Wingdings" w:hint="default"/>
+        <w:sz w:val="20"/>
+      </w:rPr>
+    </w:lvl>
+    <w:lvl w:ilvl="2" w:tentative="1">
+      <w:start w:val="1"/>
+      <w:numFmt w:val="bullet"/>
+      <w:lvlText w:val=""/>
+      <w:lvlJc w:val="left"/>
+      <w:pPr>
+        <w:tabs>
+          <w:tab w:val="num" w:pos="2160"/>
+        </w:tabs>
+        <w:ind w:left="2160" w:hanging="360"/>
+      </w:pPr>
+      <w:rPr>
+        <w:rFonts w:ascii="Wingdings" w:hAnsi="Wingdings" w:hint="default"/>
+        <w:sz w:val="20"/>
+      </w:rPr>
+    </w:lvl>
+    <w:lvl w:ilvl="3" w:tentative="1">
+      <w:start w:val="1"/>
+      <w:numFmt w:val="bullet"/>
+      <w:lvlText w:val=""/>
+      <w:lvlJc w:val="left"/>
+      <w:pPr>
+        <w:tabs>
+          <w:tab w:val="num" w:pos="2880"/>
+        </w:tabs>
+        <w:ind w:left="2880" w:hanging="360"/>
+      </w:pPr>
+      <w:rPr>
+        <w:rFonts w:ascii="Wingdings" w:hAnsi="Wingdings" w:hint="default"/>
+        <w:sz w:val="20"/>
+      </w:rPr>
+    </w:lvl>
+    <w:lvl w:ilvl="4" w:tentative="1">
+      <w:start w:val="1"/>
+      <w:numFmt w:val="bullet"/>
+      <w:lvlText w:val=""/>
+      <w:lvlJc w:val="left"/>
+      <w:pPr>
+        <w:tabs>
+          <w:tab w:val="num" w:pos="3600"/>
+        </w:tabs>
+        <w:ind w:left="3600" w:hanging="360"/>
+      </w:pPr>
+      <w:rPr>
+        <w:rFonts w:ascii="Wingdings" w:hAnsi="Wingdings" w:hint="default"/>
+        <w:sz w:val="20"/>
+      </w:rPr>
+    </w:lvl>
+    <w:lvl w:ilvl="5" w:tentative="1">
+      <w:start w:val="1"/>
+      <w:numFmt w:val="bullet"/>
+      <w:lvlText w:val=""/>
+      <w:lvlJc w:val="left"/>
+      <w:pPr>
+        <w:tabs>
+          <w:tab w:val="num" w:pos="4320"/>
+        </w:tabs>
+        <w:ind w:left="4320" w:hanging="360"/>
+      </w:pPr>
+      <w:rPr>
+        <w:rFonts w:ascii="Wingdings" w:hAnsi="Wingdings" w:hint="default"/>
+        <w:sz w:val="20"/>
+      </w:rPr>
+    </w:lvl>
+    <w:lvl w:ilvl="6" w:tentative="1">
+      <w:start w:val="1"/>
+      <w:numFmt w:val="bullet"/>
+      <w:lvlText w:val=""/>
+      <w:lvlJc w:val="left"/>
+      <w:pPr>
+        <w:tabs>
+          <w:tab w:val="num" w:pos="5040"/>
+        </w:tabs>
+        <w:ind w:left="5040" w:hanging="360"/>
+      </w:pPr>
+      <w:rPr>
+        <w:rFonts w:ascii="Wingdings" w:hAnsi="Wingdings" w:hint="default"/>
+        <w:sz w:val="20"/>
+      </w:rPr>
+    </w:lvl>
+    <w:lvl w:ilvl="7" w:tentative="1">
+      <w:start w:val="1"/>
+      <w:numFmt w:val="bullet"/>
+      <w:lvlText w:val=""/>
+      <w:lvlJc w:val="left"/>
+      <w:pPr>
+        <w:tabs>
+          <w:tab w:val="num" w:pos="5760"/>
+        </w:tabs>
+        <w:ind w:left="5760" w:hanging="360"/>
+      </w:pPr>
+      <w:rPr>
+        <w:rFonts w:ascii="Wingdings" w:hAnsi="Wingdings" w:hint="default"/>
+        <w:sz w:val="20"/>
+      </w:rPr>
+    </w:lvl>
+    <w:lvl w:ilvl="8" w:tentative="1">
+      <w:start w:val="1"/>
+      <w:numFmt w:val="bullet"/>
+      <w:lvlText w:val=""/>
+      <w:lvlJc w:val="left"/>
+      <w:pPr>
+        <w:tabs>
+          <w:tab w:val="num" w:pos="6480"/>
+        </w:tabs>
+        <w:ind w:left="6480" w:hanging="360"/>
+      </w:pPr>
+      <w:rPr>
+        <w:rFonts w:ascii="Wingdings" w:hAnsi="Wingdings" w:hint="default"/>
+        <w:sz w:val="20"/>
+      </w:rPr>
+    </w:lvl>
+  </w:abstractNum>
+  <w:abstractNum w:abstractNumId="1">
+    <w:nsid w:val="743159C9"/>
+    <w:multiLevelType w:val="multilevel"/>
+    <w:tmpl w:val="66EE15DC"/>
+    <w:lvl w:ilvl="0">
+      <w:start w:val="1"/>
+      <w:numFmt w:val="bullet"/>
+      <w:lvlText w:val=""/>
+      <w:lvlJc w:val="left"/>
+      <w:pPr>
+        <w:tabs>
+          <w:tab w:val="num" w:pos="720"/>
+        </w:tabs>
+        <w:ind w:left="720" w:hanging="360"/>
+      </w:pPr>
+      <w:rPr>
+        <w:rFonts w:ascii="Wingdings" w:hAnsi="Wingdings" w:hint="default"/>
+        <w:sz w:val="20"/>
+      </w:rPr>
+    </w:lvl>
+    <w:lvl w:ilvl="1" w:tentative="1">
+      <w:start w:val="1"/>
+      <w:numFmt w:val="bullet"/>
+      <w:lvlText w:val=""/>
+      <w:lvlJc w:val="left"/>
+      <w:pPr>
+        <w:tabs>
+          <w:tab w:val="num" w:pos="1440"/>
+        </w:tabs>
+        <w:ind w:left="1440" w:hanging="360"/>
+      </w:pPr>
+      <w:rPr>
+        <w:rFonts w:ascii="Wingdings" w:hAnsi="Wingdings" w:hint="default"/>
+        <w:sz w:val="20"/>
+      </w:rPr>
+    </w:lvl>
+    <w:lvl w:ilvl="2" w:tentative="1">
+      <w:start w:val="1"/>
+      <w:numFmt w:val="bullet"/>
+      <w:lvlText w:val=""/>
+      <w:lvlJc w:val="left"/>
+      <w:pPr>
+        <w:tabs>
+          <w:tab w:val="num" w:pos="2160"/>
+        </w:tabs>
+        <w:ind w:left="2160" w:hanging="360"/>
+      </w:pPr>
+      <w:rPr>
+        <w:rFonts w:ascii="Wingdings" w:hAnsi="Wingdings" w:hint="default"/>
+        <w:sz w:val="20"/>
+      </w:rPr>
+    </w:lvl>
+    <w:lvl w:ilvl="3" w:tentative="1">
+      <w:start w:val="1"/>
+      <w:numFmt w:val="bullet"/>
+      <w:lvlText w:val=""/>
+      <w:lvlJc w:val="left"/>
+      <w:pPr>
+        <w:tabs>
+          <w:tab w:val="num" w:pos="2880"/>
+        </w:tabs>
+        <w:ind w:left="2880" w:hanging="360"/>
+      </w:pPr>
+      <w:rPr>
+        <w:rFonts w:ascii="Wingdings" w:hAnsi="Wingdings" w:hint="default"/>
+        <w:sz w:val="20"/>
+      </w:rPr>
+    </w:lvl>
+    <w:lvl w:ilvl="4" w:tentative="1">
+      <w:start w:val="1"/>
+      <w:numFmt w:val="bullet"/>
+      <w:lvlText w:val=""/>
+      <w:lvlJc w:val="left"/>
+      <w:pPr>
+        <w:tabs>
+          <w:tab w:val="num" w:pos="3600"/>
+        </w:tabs>
+        <w:ind w:left="3600" w:hanging="360"/>
+      </w:pPr>
+      <w:rPr>
+        <w:rFonts w:ascii="Wingdings" w:hAnsi="Wingdings" w:hint="default"/>
+        <w:sz w:val="20"/>
+      </w:rPr>
+    </w:lvl>
+    <w:lvl w:ilvl="5" w:tentative="1">
+      <w:start w:val="1"/>
+      <w:numFmt w:val="bullet"/>
+      <w:lvlText w:val=""/>
+      <w:lvlJc w:val="left"/>
+      <w:pPr>
+        <w:tabs>
+          <w:tab w:val="num" w:pos="4320"/>
+        </w:tabs>
+        <w:ind w:left="4320" w:hanging="360"/>
+      </w:pPr>
+      <w:rPr>
+        <w:rFonts w:ascii="Wingdings" w:hAnsi="Wingdings" w:hint="default"/>
+        <w:sz w:val="20"/>
+      </w:rPr>
+    </w:lvl>
+    <w:lvl w:ilvl="6" w:tentative="1">
+      <w:start w:val="1"/>
+      <w:numFmt w:val="bullet"/>
+      <w:lvlText w:val=""/>
+      <w:lvlJc w:val="left"/>
+      <w:pPr>
+        <w:tabs>
+          <w:tab w:val="num" w:pos="5040"/>
+        </w:tabs>
+        <w:ind w:left="5040" w:hanging="360"/>
+      </w:pPr>
+      <w:rPr>
+        <w:rFonts w:ascii="Wingdings" w:hAnsi="Wingdings" w:hint="default"/>
+        <w:sz w:val="20"/>
+      </w:rPr>
+    </w:lvl>
+    <w:lvl w:ilvl="7" w:tentative="1">
+      <w:start w:val="1"/>
+      <w:numFmt w:val="bullet"/>
+      <w:lvlText w:val=""/>
+      <w:lvlJc w:val="left"/>
+      <w:pPr>
+        <w:tabs>
+          <w:tab w:val="num" w:pos="5760"/>
+        </w:tabs>
+        <w:ind w:left="5760" w:hanging="360"/>
+      </w:pPr>
+      <w:rPr>
+        <w:rFonts w:ascii="Wingdings" w:hAnsi="Wingdings" w:hint="default"/>
+        <w:sz w:val="20"/>
+      </w:rPr>
+    </w:lvl>
+    <w:lvl w:ilvl="8" w:tentative="1">
+      <w:start w:val="1"/>
+      <w:numFmt w:val="bullet"/>
+      <w:lvlText w:val=""/>
+      <w:lvlJc w:val="left"/>
+      <w:pPr>
+        <w:tabs>
+          <w:tab w:val="num" w:pos="6480"/>
+        </w:tabs>
+        <w:ind w:left="6480" w:hanging="360"/>
+      </w:pPr>
+      <w:rPr>
+        <w:rFonts w:ascii="Wingdings" w:hAnsi="Wingdings" w:hint="default"/>
+        <w:sz w:val="20"/>
+      </w:rPr>
+    </w:lvl>
+  </w:abstractNum>
+  <w:num w:numId="1">
+    <w:abstractNumId w:val="1"/>
+  </w:num>
+  <w:num w:numId="2">
+    <w:abstractNumId w:val="0"/>
+  </w:num>
+</w:numbering>
 </file>
 
 <file path=word/styles.xml><?xml version="1.0" encoding="utf-8"?>

</xml_diff>